<commit_message>
Atualização das causas raízes
</commit_message>
<xml_diff>
--- a/AnaliseDoProblema/Impacta-es13-adp-AnaliseDasCausasRaízes.docx
+++ b/AnaliseDoProblema/Impacta-es13-adp-AnaliseDasCausasRaízes.docx
@@ -282,38 +282,57 @@
         <w:jc w:val="center"/>
       </w:pPr>
       <w:r>
-        <w:pict>
-          <v:shapetype id="_x0000_t75" coordsize="21600,21600" o:spt="75" o:preferrelative="t" path="m@4@5l@4@11@9@11@9@5xe" filled="f" stroked="f">
-            <v:stroke joinstyle="miter"/>
-            <v:formulas>
-              <v:f eqn="if lineDrawn pixelLineWidth 0"/>
-              <v:f eqn="sum @0 1 0"/>
-              <v:f eqn="sum 0 0 @1"/>
-              <v:f eqn="prod @2 1 2"/>
-              <v:f eqn="prod @3 21600 pixelWidth"/>
-              <v:f eqn="prod @3 21600 pixelHeight"/>
-              <v:f eqn="sum @0 0 1"/>
-              <v:f eqn="prod @6 1 2"/>
-              <v:f eqn="prod @7 21600 pixelWidth"/>
-              <v:f eqn="sum @8 21600 0"/>
-              <v:f eqn="prod @7 21600 pixelHeight"/>
-              <v:f eqn="sum @10 21600 0"/>
-            </v:formulas>
-            <v:path o:extrusionok="f" gradientshapeok="t" o:connecttype="rect"/>
-            <o:lock v:ext="edit" aspectratio="t"/>
-          </v:shapetype>
-          <v:shape id="_x0000_i1025" type="#_x0000_t75" style="width:651.75pt;height:184.5pt">
-            <v:imagedata r:id="rId8" o:title="Impacta-es13-adp-AnaliseDasCausasRaízes"/>
-          </v:shape>
-        </w:pict>
+        <w:rPr>
+          <w:noProof/>
+        </w:rPr>
+        <w:drawing>
+          <wp:inline distT="0" distB="0" distL="0" distR="0">
+            <wp:extent cx="7887031" cy="3371850"/>
+            <wp:effectExtent l="0" t="0" r="0" b="0"/>
+            <wp:docPr id="2" name="Imagem 2"/>
+            <wp:cNvGraphicFramePr>
+              <a:graphicFrameLocks xmlns:a="http://schemas.openxmlformats.org/drawingml/2006/main" noChangeAspect="1"/>
+            </wp:cNvGraphicFramePr>
+            <a:graphic xmlns:a="http://schemas.openxmlformats.org/drawingml/2006/main">
+              <a:graphicData uri="http://schemas.openxmlformats.org/drawingml/2006/picture">
+                <pic:pic xmlns:pic="http://schemas.openxmlformats.org/drawingml/2006/picture">
+                  <pic:nvPicPr>
+                    <pic:cNvPr id="2" name="Impacta-es13-adp-AnaliseDasCausasRaízes.jpg"/>
+                    <pic:cNvPicPr/>
+                  </pic:nvPicPr>
+                  <pic:blipFill>
+                    <a:blip r:embed="rId8">
+                      <a:extLst>
+                        <a:ext uri="{28A0092B-C50C-407E-A947-70E740481C1C}">
+                          <a14:useLocalDpi xmlns:a14="http://schemas.microsoft.com/office/drawing/2010/main" val="0"/>
+                        </a:ext>
+                      </a:extLst>
+                    </a:blip>
+                    <a:stretch>
+                      <a:fillRect/>
+                    </a:stretch>
+                  </pic:blipFill>
+                  <pic:spPr>
+                    <a:xfrm>
+                      <a:off x="0" y="0"/>
+                      <a:ext cx="7934703" cy="3392231"/>
+                    </a:xfrm>
+                    <a:prstGeom prst="rect">
+                      <a:avLst/>
+                    </a:prstGeom>
+                  </pic:spPr>
+                </pic:pic>
+              </a:graphicData>
+            </a:graphic>
+          </wp:inline>
+        </w:drawing>
       </w:r>
     </w:p>
     <w:p/>
-    <w:p/>
-    <w:p/>
-    <w:p/>
-    <w:p/>
-    <w:p/>
+    <w:p>
+      <w:bookmarkStart w:id="0" w:name="_GoBack"/>
+      <w:bookmarkEnd w:id="0"/>
+    </w:p>
     <w:p/>
     <w:p/>
     <w:p/>
@@ -760,7 +779,6 @@
             <w:pStyle w:val="Legenda-Notas"/>
             <w:jc w:val="left"/>
           </w:pPr>
-          <w:bookmarkStart w:id="0" w:name="_GoBack" w:colFirst="1" w:colLast="1"/>
           <w:proofErr w:type="spellStart"/>
           <w:r>
             <w:t>Impacto</w:t>
@@ -883,7 +901,6 @@
         </w:p>
       </w:tc>
     </w:tr>
-    <w:bookmarkEnd w:id="0"/>
   </w:tbl>
   <w:p>
     <w:pPr>
@@ -4211,7 +4228,7 @@
 </file>
 
 <file path=customXml/itemProps1.xml><?xml version="1.0" encoding="utf-8"?>
-<ds:datastoreItem xmlns:ds="http://schemas.openxmlformats.org/officeDocument/2006/customXml" ds:itemID="{B98ECAC3-0EF0-483E-88CD-3AF1D113AFFB}">
+<ds:datastoreItem xmlns:ds="http://schemas.openxmlformats.org/officeDocument/2006/customXml" ds:itemID="{B924BB6D-1BA5-4A6A-9C4C-1A6EAC5B3E80}">
   <ds:schemaRefs>
     <ds:schemaRef ds:uri="http://schemas.openxmlformats.org/officeDocument/2006/bibliography"/>
   </ds:schemaRefs>

</xml_diff>

<commit_message>
Revisão geral segundo recomendações de 22/08
</commit_message>
<xml_diff>
--- a/AnaliseDoProblema/Impacta-es13-adp-AnaliseDasCausasRaízes.docx
+++ b/AnaliseDoProblema/Impacta-es13-adp-AnaliseDasCausasRaízes.docx
@@ -13,16 +13,14 @@
         <w:tblLook w:val="01E0" w:firstRow="1" w:lastRow="1" w:firstColumn="1" w:lastColumn="1" w:noHBand="0" w:noVBand="0"/>
       </w:tblPr>
       <w:tblGrid>
-        <w:gridCol w:w="6664"/>
-        <w:gridCol w:w="6362"/>
-        <w:gridCol w:w="1131"/>
-        <w:gridCol w:w="1725"/>
+        <w:gridCol w:w="14885"/>
+        <w:gridCol w:w="997"/>
       </w:tblGrid>
       <w:tr>
         <w:tc>
           <w:tcPr>
             <w:tcW w:w="5000" w:type="pct"/>
-            <w:gridSpan w:val="4"/>
+            <w:gridSpan w:val="2"/>
             <w:tcBorders>
               <w:top w:val="nil"/>
               <w:left w:val="nil"/>
@@ -67,7 +65,7 @@
         <w:tc>
           <w:tcPr>
             <w:tcW w:w="5000" w:type="pct"/>
-            <w:gridSpan w:val="4"/>
+            <w:gridSpan w:val="2"/>
             <w:tcBorders>
               <w:top w:val="nil"/>
               <w:left w:val="nil"/>
@@ -92,7 +90,7 @@
         </w:trPr>
         <w:tc>
           <w:tcPr>
-            <w:tcW w:w="2098" w:type="pct"/>
+            <w:tcW w:w="4686" w:type="pct"/>
             <w:tcBorders>
               <w:top w:val="single" w:sz="4" w:space="0" w:color="7F7F7F" w:themeColor="text1" w:themeTint="80"/>
               <w:left w:val="nil"/>
@@ -113,49 +111,7 @@
         </w:tc>
         <w:tc>
           <w:tcPr>
-            <w:tcW w:w="2003" w:type="pct"/>
-            <w:tcBorders>
-              <w:top w:val="single" w:sz="4" w:space="0" w:color="7F7F7F" w:themeColor="text1" w:themeTint="80"/>
-              <w:left w:val="nil"/>
-              <w:bottom w:val="nil"/>
-              <w:right w:val="nil"/>
-            </w:tcBorders>
-            <w:vAlign w:val="bottom"/>
-          </w:tcPr>
-          <w:p>
-            <w:pPr>
-              <w:pStyle w:val="SubtitulosCabealhoeRodap"/>
-              <w:spacing w:before="40"/>
-            </w:pPr>
-            <w:r>
-              <w:t>APROVADO POR</w:t>
-            </w:r>
-          </w:p>
-        </w:tc>
-        <w:tc>
-          <w:tcPr>
-            <w:tcW w:w="356" w:type="pct"/>
-            <w:tcBorders>
-              <w:top w:val="single" w:sz="4" w:space="0" w:color="7F7F7F" w:themeColor="text1" w:themeTint="80"/>
-              <w:left w:val="nil"/>
-              <w:bottom w:val="nil"/>
-              <w:right w:val="nil"/>
-            </w:tcBorders>
-            <w:vAlign w:val="bottom"/>
-          </w:tcPr>
-          <w:p>
-            <w:pPr>
-              <w:pStyle w:val="SubtitulosCabealhoeRodap"/>
-              <w:spacing w:before="40"/>
-            </w:pPr>
-            <w:r>
-              <w:t>VERSÃO</w:t>
-            </w:r>
-          </w:p>
-        </w:tc>
-        <w:tc>
-          <w:tcPr>
-            <w:tcW w:w="543" w:type="pct"/>
+            <w:tcW w:w="314" w:type="pct"/>
             <w:tcBorders>
               <w:top w:val="single" w:sz="4" w:space="0" w:color="7F7F7F" w:themeColor="text1" w:themeTint="80"/>
               <w:left w:val="nil"/>
@@ -178,7 +134,7 @@
       <w:tr>
         <w:tc>
           <w:tcPr>
-            <w:tcW w:w="2098" w:type="pct"/>
+            <w:tcW w:w="4686" w:type="pct"/>
             <w:tcBorders>
               <w:top w:val="nil"/>
               <w:left w:val="nil"/>
@@ -195,23 +151,14 @@
               <w:t>José Luiz R. Junior</w:t>
             </w:r>
           </w:p>
-          <w:p>
-            <w:pPr>
-              <w:pStyle w:val="ItensCabealhoeRodap"/>
-              <w:spacing w:before="0"/>
-            </w:pPr>
-            <w:r>
-              <w:t>Ricardo Sandrini</w:t>
-            </w:r>
-          </w:p>
         </w:tc>
         <w:tc>
           <w:tcPr>
-            <w:tcW w:w="2003" w:type="pct"/>
+            <w:tcW w:w="314" w:type="pct"/>
+            <w:vMerge w:val="restart"/>
             <w:tcBorders>
               <w:top w:val="nil"/>
               <w:left w:val="nil"/>
-              <w:bottom w:val="nil"/>
               <w:right w:val="nil"/>
             </w:tcBorders>
           </w:tcPr>
@@ -220,11 +167,16 @@
               <w:pStyle w:val="ItensCabealhoeRodap"/>
               <w:spacing w:before="0"/>
             </w:pPr>
+            <w:r>
+              <w:t>25/08/2016</w:t>
+            </w:r>
           </w:p>
         </w:tc>
+      </w:tr>
+      <w:tr>
         <w:tc>
           <w:tcPr>
-            <w:tcW w:w="356" w:type="pct"/>
+            <w:tcW w:w="4686" w:type="pct"/>
             <w:tcBorders>
               <w:top w:val="nil"/>
               <w:left w:val="nil"/>
@@ -238,16 +190,31 @@
               <w:spacing w:before="0"/>
             </w:pPr>
             <w:r>
-              <w:t>0</w:t>
-            </w:r>
-            <w:r>
-              <w:t>0</w:t>
+              <w:t>Ricardo Sandrini</w:t>
             </w:r>
           </w:p>
         </w:tc>
         <w:tc>
           <w:tcPr>
-            <w:tcW w:w="543" w:type="pct"/>
+            <w:tcW w:w="314" w:type="pct"/>
+            <w:vMerge/>
+            <w:tcBorders>
+              <w:left w:val="nil"/>
+              <w:right w:val="nil"/>
+            </w:tcBorders>
+          </w:tcPr>
+          <w:p>
+            <w:pPr>
+              <w:pStyle w:val="ItensCabealhoeRodap"/>
+              <w:spacing w:before="0"/>
+            </w:pPr>
+          </w:p>
+        </w:tc>
+      </w:tr>
+      <w:tr>
+        <w:tc>
+          <w:tcPr>
+            <w:tcW w:w="4686" w:type="pct"/>
             <w:tcBorders>
               <w:top w:val="nil"/>
               <w:left w:val="nil"/>
@@ -261,17 +228,63 @@
               <w:spacing w:before="0"/>
             </w:pPr>
             <w:r>
-              <w:t>15</w:t>
+              <w:t>Eduardo Ferreira</w:t>
             </w:r>
+          </w:p>
+        </w:tc>
+        <w:tc>
+          <w:tcPr>
+            <w:tcW w:w="314" w:type="pct"/>
+            <w:vMerge/>
+            <w:tcBorders>
+              <w:left w:val="nil"/>
+              <w:right w:val="nil"/>
+            </w:tcBorders>
+          </w:tcPr>
+          <w:p>
+            <w:pPr>
+              <w:pStyle w:val="ItensCabealhoeRodap"/>
+              <w:spacing w:before="0"/>
+            </w:pPr>
+          </w:p>
+        </w:tc>
+      </w:tr>
+      <w:tr>
+        <w:tc>
+          <w:tcPr>
+            <w:tcW w:w="4686" w:type="pct"/>
+            <w:tcBorders>
+              <w:top w:val="nil"/>
+              <w:left w:val="nil"/>
+              <w:bottom w:val="nil"/>
+              <w:right w:val="nil"/>
+            </w:tcBorders>
+          </w:tcPr>
+          <w:p>
+            <w:pPr>
+              <w:pStyle w:val="ItensCabealhoeRodap"/>
+              <w:spacing w:before="0"/>
+            </w:pPr>
             <w:r>
-              <w:t>/0</w:t>
+              <w:t>Pedro Prado</w:t>
             </w:r>
-            <w:r>
-              <w:t>8</w:t>
-            </w:r>
-            <w:r>
-              <w:t>/2016</w:t>
-            </w:r>
+          </w:p>
+        </w:tc>
+        <w:tc>
+          <w:tcPr>
+            <w:tcW w:w="314" w:type="pct"/>
+            <w:vMerge/>
+            <w:tcBorders>
+              <w:left w:val="nil"/>
+              <w:bottom w:val="nil"/>
+              <w:right w:val="nil"/>
+            </w:tcBorders>
+          </w:tcPr>
+          <w:p>
+            <w:pPr>
+              <w:pStyle w:val="ItensCabealhoeRodap"/>
+              <w:spacing w:before="0"/>
+            </w:pPr>
           </w:p>
         </w:tc>
       </w:tr>
@@ -285,47 +298,30 @@
         <w:rPr>
           <w:noProof/>
         </w:rPr>
-        <w:drawing>
-          <wp:inline distT="0" distB="0" distL="0" distR="0">
-            <wp:extent cx="7887031" cy="3371850"/>
-            <wp:effectExtent l="0" t="0" r="0" b="0"/>
-            <wp:docPr id="2" name="Imagem 2"/>
-            <wp:cNvGraphicFramePr>
-              <a:graphicFrameLocks xmlns:a="http://schemas.openxmlformats.org/drawingml/2006/main" noChangeAspect="1"/>
-            </wp:cNvGraphicFramePr>
-            <a:graphic xmlns:a="http://schemas.openxmlformats.org/drawingml/2006/main">
-              <a:graphicData uri="http://schemas.openxmlformats.org/drawingml/2006/picture">
-                <pic:pic xmlns:pic="http://schemas.openxmlformats.org/drawingml/2006/picture">
-                  <pic:nvPicPr>
-                    <pic:cNvPr id="2" name="Impacta-es13-adp-AnaliseDasCausasRaízes.jpg"/>
-                    <pic:cNvPicPr/>
-                  </pic:nvPicPr>
-                  <pic:blipFill>
-                    <a:blip r:embed="rId8">
-                      <a:extLst>
-                        <a:ext uri="{28A0092B-C50C-407E-A947-70E740481C1C}">
-                          <a14:useLocalDpi xmlns:a14="http://schemas.microsoft.com/office/drawing/2010/main" val="0"/>
-                        </a:ext>
-                      </a:extLst>
-                    </a:blip>
-                    <a:stretch>
-                      <a:fillRect/>
-                    </a:stretch>
-                  </pic:blipFill>
-                  <pic:spPr>
-                    <a:xfrm>
-                      <a:off x="0" y="0"/>
-                      <a:ext cx="7934703" cy="3392231"/>
-                    </a:xfrm>
-                    <a:prstGeom prst="rect">
-                      <a:avLst/>
-                    </a:prstGeom>
-                  </pic:spPr>
-                </pic:pic>
-              </a:graphicData>
-            </a:graphic>
-          </wp:inline>
-        </w:drawing>
+        <w:pict>
+          <v:shapetype id="_x0000_t75" coordsize="21600,21600" o:spt="75" o:preferrelative="t" path="m@4@5l@4@11@9@11@9@5xe" filled="f" stroked="f">
+            <v:stroke joinstyle="miter"/>
+            <v:formulas>
+              <v:f eqn="if lineDrawn pixelLineWidth 0"/>
+              <v:f eqn="sum @0 1 0"/>
+              <v:f eqn="sum 0 0 @1"/>
+              <v:f eqn="prod @2 1 2"/>
+              <v:f eqn="prod @3 21600 pixelWidth"/>
+              <v:f eqn="prod @3 21600 pixelHeight"/>
+              <v:f eqn="sum @0 0 1"/>
+              <v:f eqn="prod @6 1 2"/>
+              <v:f eqn="prod @7 21600 pixelWidth"/>
+              <v:f eqn="sum @8 21600 0"/>
+              <v:f eqn="prod @7 21600 pixelHeight"/>
+              <v:f eqn="sum @10 21600 0"/>
+            </v:formulas>
+            <v:path o:extrusionok="f" gradientshapeok="t" o:connecttype="rect"/>
+            <o:lock v:ext="edit" aspectratio="t"/>
+          </v:shapetype>
+          <v:shape id="_x0000_i1025" type="#_x0000_t75" style="width:503.25pt;height:272.25pt">
+            <v:imagedata r:id="rId8" o:title="Impacta-es13-adp-AnaliseDasCausasRaízes"/>
+          </v:shape>
+        </w:pict>
       </w:r>
     </w:p>
     <w:p/>
@@ -333,8 +329,6 @@
       <w:bookmarkStart w:id="0" w:name="_GoBack"/>
       <w:bookmarkEnd w:id="0"/>
     </w:p>
-    <w:p/>
-    <w:p/>
     <w:p/>
     <w:tbl>
       <w:tblPr>
@@ -4228,7 +4222,7 @@
 </file>
 
 <file path=customXml/itemProps1.xml><?xml version="1.0" encoding="utf-8"?>
-<ds:datastoreItem xmlns:ds="http://schemas.openxmlformats.org/officeDocument/2006/customXml" ds:itemID="{B924BB6D-1BA5-4A6A-9C4C-1A6EAC5B3E80}">
+<ds:datastoreItem xmlns:ds="http://schemas.openxmlformats.org/officeDocument/2006/customXml" ds:itemID="{7CFC0452-C68F-42F0-8BB0-72E352B52C2A}">
   <ds:schemaRefs>
     <ds:schemaRef ds:uri="http://schemas.openxmlformats.org/officeDocument/2006/bibliography"/>
   </ds:schemaRefs>

</xml_diff>